<commit_message>
update function for ios and nxos device
</commit_message>
<xml_diff>
--- a/Docker Pyats User Guide Rev0.2 Image V2.docx
+++ b/Docker Pyats User Guide Rev0.2 Image V2.docx
@@ -1517,6 +1517,20 @@
           <w:lang w:val="en-US"/>
         </w:rPr>
         <w:t>jalanan aplikasi setelah data device di input</w:t>
+      </w:r>
+    </w:p>
+    <w:p>
+      <w:pPr>
+        <w:pStyle w:val="ListParagraph"/>
+        <w:rPr>
+          <w:lang w:val="en-US"/>
+        </w:rPr>
+      </w:pPr>
+      <w:r>
+        <w:rPr>
+          <w:lang w:val="en-US"/>
+        </w:rPr>
+        <w:t>python3 main.py</w:t>
       </w:r>
     </w:p>
     <w:p>

</xml_diff>